<commit_message>
Made various edits including: updating each chunk and verifying information. Variable name changes, and new plots.
</commit_message>
<xml_diff>
--- a/Problem Statements/CaseStudy01_2_2.asd.docx
+++ b/Problem Statements/CaseStudy01_2_2.asd.docx
@@ -105,8 +105,34 @@
           <w:rFonts w:ascii="Arial" w:hAnsi="Arial" w:cs="Arial"/>
           <w:sz w:val="28"/>
           <w:szCs w:val="28"/>
-        </w:rPr>
-        <w:t>The Beers dataset contains a list of 2410 US craft beers and Breweries dataset contains 558 US breweries. T</w:t>
+          <w:highlight w:val="yellow"/>
+        </w:rPr>
+        <w:t>The Beers dataset contains a list of 2410 US craft beers</w:t>
+      </w:r>
+      <w:r>
+        <w:rPr>
+          <w:rFonts w:ascii="Arial" w:hAnsi="Arial" w:cs="Arial"/>
+          <w:sz w:val="28"/>
+          <w:szCs w:val="28"/>
+        </w:rPr>
+        <w:t xml:space="preserve"> and </w:t>
+      </w:r>
+      <w:r>
+        <w:rPr>
+          <w:rFonts w:ascii="Arial" w:hAnsi="Arial" w:cs="Arial"/>
+          <w:sz w:val="28"/>
+          <w:szCs w:val="28"/>
+          <w:u w:val="single"/>
+        </w:rPr>
+        <w:t>Breweries dataset contains 558 US breweries</w:t>
+      </w:r>
+      <w:r>
+        <w:rPr>
+          <w:rFonts w:ascii="Arial" w:hAnsi="Arial" w:cs="Arial"/>
+          <w:sz w:val="28"/>
+          <w:szCs w:val="28"/>
+        </w:rPr>
+        <w:t>. T</w:t>
       </w:r>
       <w:r>
         <w:rPr>
@@ -494,6 +520,7 @@
           <w:rFonts w:ascii="Arial" w:hAnsi="Arial" w:cs="Arial"/>
           <w:sz w:val="28"/>
           <w:szCs w:val="28"/>
+          <w:highlight w:val="yellow"/>
         </w:rPr>
         <w:t>State: U.S. State where the brewery is located.</w:t>
       </w:r>
@@ -589,7 +616,26 @@
           <w:sz w:val="28"/>
           <w:szCs w:val="28"/>
         </w:rPr>
-        <w:t xml:space="preserve">. 20% of your grade will be based on the presentation. </w:t>
+        <w:t xml:space="preserve">. </w:t>
+      </w:r>
+      <w:r>
+        <w:rPr>
+          <w:rFonts w:ascii="Arial" w:eastAsia="Times New Roman" w:hAnsi="Arial" w:cs="Arial"/>
+          <w:color w:val="000000" w:themeColor="text1"/>
+          <w:sz w:val="28"/>
+          <w:szCs w:val="28"/>
+          <w:highlight w:val="yellow"/>
+        </w:rPr>
+        <w:t>20% of your grade will be based on the presentation</w:t>
+      </w:r>
+      <w:r>
+        <w:rPr>
+          <w:rFonts w:ascii="Arial" w:eastAsia="Times New Roman" w:hAnsi="Arial" w:cs="Arial"/>
+          <w:color w:val="000000" w:themeColor="text1"/>
+          <w:sz w:val="28"/>
+          <w:szCs w:val="28"/>
+        </w:rPr>
+        <w:t xml:space="preserve">. </w:t>
       </w:r>
     </w:p>
     <w:p>
@@ -813,7 +859,7 @@
           <w:sz w:val="28"/>
           <w:szCs w:val="28"/>
         </w:rPr>
-        <w:t xml:space="preserve">The GitHub repo should contain the following items and a link to the </w:t>
+        <w:t xml:space="preserve">The GitHub repo should contain the </w:t>
       </w:r>
       <w:r>
         <w:rPr>
@@ -821,9 +867,26 @@
           <w:color w:val="FF0000"/>
           <w:sz w:val="28"/>
           <w:szCs w:val="28"/>
+        </w:rPr>
+        <w:t>following items</w:t>
+      </w:r>
+      <w:r>
+        <w:rPr>
+          <w:rFonts w:ascii="Arial" w:hAnsi="Arial" w:cs="Arial"/>
+          <w:sz w:val="28"/>
+          <w:szCs w:val="28"/>
+        </w:rPr>
+        <w:t xml:space="preserve"> and a link to the </w:t>
+      </w:r>
+      <w:r>
+        <w:rPr>
+          <w:rFonts w:ascii="Arial" w:hAnsi="Arial" w:cs="Arial"/>
+          <w:color w:val="FF0000"/>
+          <w:sz w:val="28"/>
+          <w:szCs w:val="28"/>
           <w:u w:val="single"/>
         </w:rPr>
-        <w:t xml:space="preserve">GitHub repo should be placed on a Word Doc (or PDF) and submitted to 2DS for Unit 8.  </w:t>
+        <w:t>GitHub repo should be placed on a Word Doc (or PDF) and submitted to 2DS for Unit 8.</w:t>
       </w:r>
     </w:p>
     <w:p>
@@ -921,19 +984,8 @@
           <w:sz w:val="28"/>
           <w:szCs w:val="28"/>
         </w:rPr>
-        <w:t xml:space="preserve">n </w:t>
-      </w:r>
-      <w:proofErr w:type="spellStart"/>
-      <w:r>
-        <w:rPr>
-          <w:rFonts w:ascii="Arial" w:hAnsi="Arial" w:cs="Arial"/>
-          <w:i/>
-          <w:sz w:val="28"/>
-          <w:szCs w:val="28"/>
-        </w:rPr>
-        <w:t>RMarkdown</w:t>
-      </w:r>
-      <w:proofErr w:type="spellEnd"/>
+        <w:t>n RMarkdown</w:t>
+      </w:r>
       <w:r>
         <w:rPr>
           <w:rFonts w:ascii="Times New Roman" w:hAnsi="Times New Roman" w:cs="Times New Roman"/>
@@ -1011,6 +1063,7 @@
           <w:rFonts w:ascii="Arial" w:eastAsia="Times New Roman" w:hAnsi="Arial" w:cs="Arial"/>
           <w:sz w:val="28"/>
           <w:szCs w:val="28"/>
+          <w:u w:val="single"/>
         </w:rPr>
         <w:t>The introduction needs to be written as if you are presenting the work to</w:t>
       </w:r>
@@ -1020,17 +1073,9 @@
           <w:color w:val="000000" w:themeColor="text1"/>
           <w:sz w:val="28"/>
           <w:szCs w:val="28"/>
-        </w:rPr>
-        <w:t xml:space="preserve"> </w:t>
-      </w:r>
-      <w:r>
-        <w:rPr>
-          <w:rFonts w:ascii="Arial" w:eastAsia="Times New Roman" w:hAnsi="Arial" w:cs="Arial"/>
-          <w:color w:val="000000" w:themeColor="text1"/>
-          <w:sz w:val="28"/>
-          <w:szCs w:val="28"/>
-        </w:rPr>
-        <w:t>the CEO and CFO of Budweiser (your client) and that they only have had one class in statistics</w:t>
+          <w:u w:val="single"/>
+        </w:rPr>
+        <w:t xml:space="preserve"> the CEO and CFO of Budweiser (your client) and that they only have had one class in statistics</w:t>
       </w:r>
       <w:r>
         <w:rPr>
@@ -1278,6 +1323,19 @@
         </w:rPr>
         <w:t>How many breweries are present in each state?</w:t>
       </w:r>
+      <w:r>
+        <w:rPr>
+          <w:rFonts w:ascii="Arial" w:eastAsia="Times New Roman" w:hAnsi="Arial" w:cs="Arial"/>
+        </w:rPr>
+        <w:t xml:space="preserve"> – </w:t>
+      </w:r>
+      <w:r>
+        <w:rPr>
+          <w:rFonts w:ascii="Arial" w:eastAsia="Times New Roman" w:hAnsi="Arial" w:cs="Arial"/>
+          <w:color w:val="FF0000"/>
+        </w:rPr>
+        <w:t>Do NOT need to Tidy Data.</w:t>
+      </w:r>
     </w:p>
     <w:p>
       <w:pPr>
@@ -1293,6 +1351,7 @@
         <w:ind w:left="450"/>
         <w:rPr>
           <w:rFonts w:ascii="Arial" w:eastAsia="Times New Roman" w:hAnsi="Arial" w:cs="Arial"/>
+          <w:color w:val="FF0000"/>
         </w:rPr>
       </w:pPr>
       <w:r>
@@ -1329,7 +1388,27 @@
         <w:rPr>
           <w:rFonts w:ascii="Arial" w:eastAsia="Times New Roman" w:hAnsi="Arial" w:cs="Arial"/>
         </w:rPr>
-        <w:t>his does not need to be included in the presentation or the deck.)</w:t>
+        <w:t xml:space="preserve">his does not need to be </w:t>
+      </w:r>
+      <w:r>
+        <w:rPr>
+          <w:rFonts w:ascii="Arial" w:eastAsia="Times New Roman" w:hAnsi="Arial" w:cs="Arial"/>
+        </w:rPr>
+        <w:lastRenderedPageBreak/>
+        <w:t>included in the presentation or the deck.)</w:t>
+      </w:r>
+      <w:r>
+        <w:rPr>
+          <w:rFonts w:ascii="Arial" w:eastAsia="Times New Roman" w:hAnsi="Arial" w:cs="Arial"/>
+        </w:rPr>
+        <w:t xml:space="preserve"> – </w:t>
+      </w:r>
+      <w:r>
+        <w:rPr>
+          <w:rFonts w:ascii="Arial" w:eastAsia="Times New Roman" w:hAnsi="Arial" w:cs="Arial"/>
+          <w:color w:val="FF0000"/>
+        </w:rPr>
+        <w:t>No Data Loss – Data was common between both.</w:t>
       </w:r>
     </w:p>
     <w:p>
@@ -1401,11 +1480,33 @@
         </w:rPr>
         <w:t xml:space="preserve">   </w:t>
       </w:r>
-      <w:r>
-        <w:rPr>
-          <w:rFonts w:ascii="Arial" w:eastAsia="Times New Roman" w:hAnsi="Arial" w:cs="Arial"/>
-        </w:rPr>
-        <w:t>Compute the median alcohol content and international bitterness unit for each state. Plot a bar chart to compare.</w:t>
+      <w:commentRangeStart w:id="0"/>
+      <w:commentRangeStart w:id="1"/>
+      <w:r>
+        <w:rPr>
+          <w:rFonts w:ascii="Arial" w:eastAsia="Times New Roman" w:hAnsi="Arial" w:cs="Arial"/>
+        </w:rPr>
+        <w:t xml:space="preserve">Compute the median alcohol content and international bitterness unit for each state. </w:t>
+      </w:r>
+      <w:commentRangeEnd w:id="0"/>
+      <w:r>
+        <w:rPr>
+          <w:rStyle w:val="CommentReference"/>
+        </w:rPr>
+        <w:commentReference w:id="0"/>
+      </w:r>
+      <w:commentRangeEnd w:id="1"/>
+      <w:r>
+        <w:rPr>
+          <w:rStyle w:val="CommentReference"/>
+        </w:rPr>
+        <w:commentReference w:id="1"/>
+      </w:r>
+      <w:r>
+        <w:rPr>
+          <w:rFonts w:ascii="Arial" w:eastAsia="Times New Roman" w:hAnsi="Arial" w:cs="Arial"/>
+        </w:rPr>
+        <w:t>Plot a bar chart to compare.</w:t>
       </w:r>
     </w:p>
     <w:p>
@@ -1436,11 +1537,27 @@
         </w:rPr>
         <w:t xml:space="preserve">   </w:t>
       </w:r>
+      <w:commentRangeStart w:id="2"/>
+      <w:commentRangeStart w:id="3"/>
       <w:r>
         <w:rPr>
           <w:rFonts w:ascii="Arial" w:eastAsia="Times New Roman" w:hAnsi="Arial" w:cs="Arial"/>
         </w:rPr>
         <w:t>Which state has the maximum alcoholic (ABV) beer? Which state has the most bitter (IBU) beer?</w:t>
+      </w:r>
+      <w:commentRangeEnd w:id="2"/>
+      <w:r>
+        <w:rPr>
+          <w:rStyle w:val="CommentReference"/>
+        </w:rPr>
+        <w:commentReference w:id="2"/>
+      </w:r>
+      <w:commentRangeEnd w:id="3"/>
+      <w:r>
+        <w:rPr>
+          <w:rStyle w:val="CommentReference"/>
+        </w:rPr>
+        <w:commentReference w:id="3"/>
       </w:r>
     </w:p>
     <w:p>
@@ -1524,6 +1641,7 @@
         </w:rPr>
         <w:t xml:space="preserve">   </w:t>
       </w:r>
+      <w:commentRangeStart w:id="4"/>
       <w:r>
         <w:rPr>
           <w:rFonts w:ascii="Arial" w:eastAsia="Times New Roman" w:hAnsi="Arial" w:cs="Arial"/>
@@ -1541,6 +1659,13 @@
           <w:rFonts w:ascii="Arial" w:hAnsi="Arial" w:cs="Arial"/>
         </w:rPr>
         <w:t>Make your best judgment of a relationship and EXPLAIN your answer.</w:t>
+      </w:r>
+      <w:commentRangeEnd w:id="4"/>
+      <w:r>
+        <w:rPr>
+          <w:rStyle w:val="CommentReference"/>
+        </w:rPr>
+        <w:commentReference w:id="4"/>
       </w:r>
     </w:p>
     <w:p>
@@ -1891,7 +2016,6 @@
           <w:sz w:val="28"/>
           <w:szCs w:val="28"/>
         </w:rPr>
-        <w:lastRenderedPageBreak/>
         <w:t xml:space="preserve">2. Knit HTML file.  </w:t>
       </w:r>
     </w:p>
@@ -2517,7 +2641,6 @@
           <w:sz w:val="28"/>
           <w:szCs w:val="28"/>
         </w:rPr>
-        <w:lastRenderedPageBreak/>
         <w:t xml:space="preserve">During Live Session for Unit 9, the professor will be available for a live Q &amp; A about the project / presentation.  Attendance at this live session is not required (attendance is optional).  NOTE ABOUT POWERPOINT … </w:t>
       </w:r>
       <w:r>
@@ -2833,7 +2956,7 @@
         </w:rPr>
         <w:t xml:space="preserve">which is a video software available at </w:t>
       </w:r>
-      <w:hyperlink r:id="rId6" w:history="1">
+      <w:hyperlink r:id="rId10" w:history="1">
         <w:r>
           <w:rPr>
             <w:rStyle w:val="Hyperlink"/>
@@ -2916,7 +3039,7 @@
         </w:rPr>
         <w:t xml:space="preserve">Also, uploading to YouTube is not difficult.  Here is a YouTube video to help:  </w:t>
       </w:r>
-      <w:hyperlink r:id="rId7" w:history="1">
+      <w:hyperlink r:id="rId11" w:history="1">
         <w:r>
           <w:rPr>
             <w:rStyle w:val="Hyperlink"/>
@@ -3089,7 +3212,17 @@
           <w:sz w:val="28"/>
           <w:szCs w:val="28"/>
         </w:rPr>
-        <w:t xml:space="preserve"> and give their best to advance the knowledge of both themselves and their teammate</w:t>
+        <w:t xml:space="preserve"> and give their best to advance the knowledge of both themselves and </w:t>
+      </w:r>
+      <w:r>
+        <w:rPr>
+          <w:rFonts w:ascii="Arial" w:eastAsia="Times New Roman" w:hAnsi="Arial" w:cs="Arial"/>
+          <w:color w:val="000000" w:themeColor="text1"/>
+          <w:sz w:val="28"/>
+          <w:szCs w:val="28"/>
+        </w:rPr>
+        <w:lastRenderedPageBreak/>
+        <w:t>their teammate</w:t>
       </w:r>
       <w:r>
         <w:rPr>
@@ -3119,20 +3252,7 @@
           <w:szCs w:val="28"/>
           <w:u w:val="single"/>
         </w:rPr>
-        <w:t xml:space="preserve">All members will need to push, add, commit, and pull </w:t>
-      </w:r>
-      <w:r>
-        <w:rPr>
-          <w:rFonts w:ascii="Arial" w:eastAsia="Times New Roman" w:hAnsi="Arial" w:cs="Arial"/>
-          <w:b/>
-          <w:bCs/>
-          <w:color w:val="000000" w:themeColor="text1"/>
-          <w:sz w:val="28"/>
-          <w:szCs w:val="28"/>
-          <w:u w:val="single"/>
-        </w:rPr>
-        <w:lastRenderedPageBreak/>
-        <w:t>to GitHub</w:t>
+        <w:t>All members will need to push, add, commit, and pull to GitHub</w:t>
       </w:r>
       <w:r>
         <w:rPr>
@@ -3337,7 +3457,7 @@
           <w:szCs w:val="28"/>
         </w:rPr>
       </w:pPr>
-      <w:commentRangeStart w:id="0"/>
+      <w:commentRangeStart w:id="5"/>
       <w:r>
         <w:rPr>
           <w:rFonts w:ascii="Arial" w:eastAsia="Times New Roman" w:hAnsi="Arial" w:cs="Arial"/>
@@ -3358,12 +3478,12 @@
         </w:rPr>
         <w:t xml:space="preserve"> </w:t>
       </w:r>
-      <w:commentRangeEnd w:id="0"/>
+      <w:commentRangeEnd w:id="5"/>
       <w:r>
         <w:rPr>
           <w:rStyle w:val="CommentReference"/>
         </w:rPr>
-        <w:commentReference w:id="0"/>
+        <w:commentReference w:id="5"/>
       </w:r>
       <w:r>
         <w:rPr>
@@ -3624,7 +3744,105 @@
 
 <file path=word/comments.xml><?xml version="1.0" encoding="utf-8"?>
 <w:comments xmlns:wpc="http://schemas.microsoft.com/office/word/2010/wordprocessingCanvas" xmlns:cx="http://schemas.microsoft.com/office/drawing/2014/chartex" xmlns:cx1="http://schemas.microsoft.com/office/drawing/2015/9/8/chartex" xmlns:cx2="http://schemas.microsoft.com/office/drawing/2015/10/21/chartex" xmlns:cx3="http://schemas.microsoft.com/office/drawing/2016/5/9/chartex" xmlns:cx4="http://schemas.microsoft.com/office/drawing/2016/5/10/chartex" xmlns:cx5="http://schemas.microsoft.com/office/drawing/2016/5/11/chartex" xmlns:cx6="http://schemas.microsoft.com/office/drawing/2016/5/12/chartex" xmlns:cx7="http://schemas.microsoft.com/office/drawing/2016/5/13/chartex" xmlns:cx8="http://schemas.microsoft.com/office/drawing/2016/5/14/chartex" xmlns:mc="http://schemas.openxmlformats.org/markup-compatibility/2006" xmlns:aink="http://schemas.microsoft.com/office/drawing/2016/ink" xmlns:am3d="http://schemas.microsoft.com/office/drawing/2017/model3d" xmlns:o="urn:schemas-microsoft-com:office:office" xmlns:r="http://schemas.openxmlformats.org/officeDocument/2006/relationships" xmlns:m="http://schemas.openxmlformats.org/officeDocument/2006/math" xmlns:v="urn:schemas-microsoft-com:vml" xmlns:wp14="http://schemas.microsoft.com/office/word/2010/wordprocessingDrawing" xmlns:wp="http://schemas.openxmlformats.org/drawingml/2006/wordprocessingDrawing" xmlns:w10="urn:schemas-microsoft-com:office:word" xmlns:w="http://schemas.openxmlformats.org/wordprocessingml/2006/main" xmlns:w14="http://schemas.microsoft.com/office/word/2010/wordml" xmlns:w15="http://schemas.microsoft.com/office/word/2012/wordml" xmlns:w16cex="http://schemas.microsoft.com/office/word/2018/wordml/cex" xmlns:w16cid="http://schemas.microsoft.com/office/word/2016/wordml/cid" xmlns:w16="http://schemas.microsoft.com/office/word/2018/wordml" xmlns:w16sdtdh="http://schemas.microsoft.com/office/word/2020/wordml/sdtdatahash" xmlns:w16se="http://schemas.microsoft.com/office/word/2015/wordml/symex" xmlns:wpg="http://schemas.microsoft.com/office/word/2010/wordprocessingGroup" xmlns:wpi="http://schemas.microsoft.com/office/word/2010/wordprocessingInk" xmlns:wne="http://schemas.microsoft.com/office/word/2006/wordml" xmlns:wps="http://schemas.microsoft.com/office/word/2010/wordprocessingShape" mc:Ignorable="w14 w15 w16se w16cid w16 w16cex w16sdtdh wp14">
-  <w:comment w:id="0" w:author="Rayon Morris" w:date="2021-06-13T01:11:00Z" w:initials="RM">
+  <w:comment w:id="0" w:author="Rayon Morris" w:date="2021-06-20T13:13:00Z" w:initials="RM">
+    <w:p>
+      <w:pPr>
+        <w:pStyle w:val="CommentText"/>
+      </w:pPr>
+      <w:r>
+        <w:rPr>
+          <w:rStyle w:val="CommentReference"/>
+        </w:rPr>
+        <w:annotationRef/>
+      </w:r>
+      <w:r>
+        <w:t xml:space="preserve">To compute the median alcohol content for each state </w:t>
+      </w:r>
+      <w:r>
+        <w:t>–</w:t>
+      </w:r>
+      <w:r>
+        <w:t xml:space="preserve"> </w:t>
+      </w:r>
+      <w:r>
+        <w:t>we use the entire merge dataset but filter out the NA for only ABV.</w:t>
+      </w:r>
+    </w:p>
+  </w:comment>
+  <w:comment w:id="1" w:author="Rayon Morris" w:date="2021-06-20T13:15:00Z" w:initials="RM">
+    <w:p>
+      <w:pPr>
+        <w:pStyle w:val="CommentText"/>
+      </w:pPr>
+      <w:r>
+        <w:rPr>
+          <w:rStyle w:val="CommentReference"/>
+        </w:rPr>
+        <w:annotationRef/>
+      </w:r>
+      <w:r>
+        <w:t xml:space="preserve">To compute the median IBU </w:t>
+      </w:r>
+      <w:r>
+        <w:t>for each state – we use the entire merge data dataset but filter out the NA for only IBU</w:t>
+      </w:r>
+      <w:r>
+        <w:t>.</w:t>
+      </w:r>
+    </w:p>
+  </w:comment>
+  <w:comment w:id="2" w:author="Rayon Morris" w:date="2021-06-20T13:27:00Z" w:initials="RM">
+    <w:p>
+      <w:pPr>
+        <w:pStyle w:val="CommentText"/>
+      </w:pPr>
+      <w:r>
+        <w:rPr>
+          <w:rStyle w:val="CommentReference"/>
+        </w:rPr>
+        <w:annotationRef/>
+      </w:r>
+      <w:r>
+        <w:t>To compute the median alcohol content for each state – we use the entire merge dataset but filter out the NA for only ABV.</w:t>
+      </w:r>
+    </w:p>
+  </w:comment>
+  <w:comment w:id="3" w:author="Rayon Morris" w:date="2021-06-20T13:28:00Z" w:initials="RM">
+    <w:p>
+      <w:pPr>
+        <w:pStyle w:val="CommentText"/>
+      </w:pPr>
+      <w:r>
+        <w:rPr>
+          <w:rStyle w:val="CommentReference"/>
+        </w:rPr>
+        <w:annotationRef/>
+      </w:r>
+      <w:r>
+        <w:t>To compute the median IBU for each state – we use the entire merge data dataset but filter out the NA for only IBU.</w:t>
+      </w:r>
+    </w:p>
+  </w:comment>
+  <w:comment w:id="4" w:author="Rayon Morris" w:date="2021-06-20T13:52:00Z" w:initials="RM">
+    <w:p>
+      <w:pPr>
+        <w:pStyle w:val="CommentText"/>
+      </w:pPr>
+      <w:r>
+        <w:rPr>
+          <w:rStyle w:val="CommentReference"/>
+        </w:rPr>
+        <w:annotationRef/>
+      </w:r>
+      <w:r>
+        <w:t xml:space="preserve">In order to </w:t>
+      </w:r>
+      <w:r>
+        <w:t>see a relationship, there cannot be any missing value for any of the data points. Hence, we removed all NAs from the data.</w:t>
+      </w:r>
+    </w:p>
+  </w:comment>
+  <w:comment w:id="5" w:author="Rayon Morris" w:date="2021-06-13T01:11:00Z" w:initials="RM">
     <w:p>
       <w:pPr>
         <w:pStyle w:val="CommentText"/>
@@ -3648,18 +3866,33 @@
 
 <file path=word/commentsExtended.xml><?xml version="1.0" encoding="utf-8"?>
 <w15:commentsEx xmlns:wpc="http://schemas.microsoft.com/office/word/2010/wordprocessingCanvas" xmlns:cx="http://schemas.microsoft.com/office/drawing/2014/chartex" xmlns:cx1="http://schemas.microsoft.com/office/drawing/2015/9/8/chartex" xmlns:cx2="http://schemas.microsoft.com/office/drawing/2015/10/21/chartex" xmlns:cx3="http://schemas.microsoft.com/office/drawing/2016/5/9/chartex" xmlns:cx4="http://schemas.microsoft.com/office/drawing/2016/5/10/chartex" xmlns:cx5="http://schemas.microsoft.com/office/drawing/2016/5/11/chartex" xmlns:cx6="http://schemas.microsoft.com/office/drawing/2016/5/12/chartex" xmlns:cx7="http://schemas.microsoft.com/office/drawing/2016/5/13/chartex" xmlns:cx8="http://schemas.microsoft.com/office/drawing/2016/5/14/chartex" xmlns:mc="http://schemas.openxmlformats.org/markup-compatibility/2006" xmlns:aink="http://schemas.microsoft.com/office/drawing/2016/ink" xmlns:am3d="http://schemas.microsoft.com/office/drawing/2017/model3d" xmlns:o="urn:schemas-microsoft-com:office:office" xmlns:r="http://schemas.openxmlformats.org/officeDocument/2006/relationships" xmlns:m="http://schemas.openxmlformats.org/officeDocument/2006/math" xmlns:v="urn:schemas-microsoft-com:vml" xmlns:wp14="http://schemas.microsoft.com/office/word/2010/wordprocessingDrawing" xmlns:wp="http://schemas.openxmlformats.org/drawingml/2006/wordprocessingDrawing" xmlns:w10="urn:schemas-microsoft-com:office:word" xmlns:w="http://schemas.openxmlformats.org/wordprocessingml/2006/main" xmlns:w14="http://schemas.microsoft.com/office/word/2010/wordml" xmlns:w15="http://schemas.microsoft.com/office/word/2012/wordml" xmlns:w16cex="http://schemas.microsoft.com/office/word/2018/wordml/cex" xmlns:w16cid="http://schemas.microsoft.com/office/word/2016/wordml/cid" xmlns:w16="http://schemas.microsoft.com/office/word/2018/wordml" xmlns:w16sdtdh="http://schemas.microsoft.com/office/word/2020/wordml/sdtdatahash" xmlns:w16se="http://schemas.microsoft.com/office/word/2015/wordml/symex" xmlns:wpg="http://schemas.microsoft.com/office/word/2010/wordprocessingGroup" xmlns:wpi="http://schemas.microsoft.com/office/word/2010/wordprocessingInk" xmlns:wne="http://schemas.microsoft.com/office/word/2006/wordml" xmlns:wps="http://schemas.microsoft.com/office/word/2010/wordprocessingShape" mc:Ignorable="w14 w15 w16se w16cid w16 w16cex w16sdtdh wp14">
+  <w15:commentEx w15:paraId="61F2E084" w15:done="0"/>
+  <w15:commentEx w15:paraId="0326ADBA" w15:done="0"/>
+  <w15:commentEx w15:paraId="522BF17B" w15:done="0"/>
+  <w15:commentEx w15:paraId="79539403" w15:done="0"/>
+  <w15:commentEx w15:paraId="16EF395D" w15:done="0"/>
   <w15:commentEx w15:paraId="1E21288C" w15:done="0"/>
 </w15:commentsEx>
 </file>
 
 <file path=word/commentsExtensible.xml><?xml version="1.0" encoding="utf-8"?>
 <w16cex:commentsExtensible xmlns:wpc="http://schemas.microsoft.com/office/word/2010/wordprocessingCanvas" xmlns:cx="http://schemas.microsoft.com/office/drawing/2014/chartex" xmlns:cx1="http://schemas.microsoft.com/office/drawing/2015/9/8/chartex" xmlns:cx2="http://schemas.microsoft.com/office/drawing/2015/10/21/chartex" xmlns:cx3="http://schemas.microsoft.com/office/drawing/2016/5/9/chartex" xmlns:cx4="http://schemas.microsoft.com/office/drawing/2016/5/10/chartex" xmlns:cx5="http://schemas.microsoft.com/office/drawing/2016/5/11/chartex" xmlns:cx6="http://schemas.microsoft.com/office/drawing/2016/5/12/chartex" xmlns:cx7="http://schemas.microsoft.com/office/drawing/2016/5/13/chartex" xmlns:cx8="http://schemas.microsoft.com/office/drawing/2016/5/14/chartex" xmlns:mc="http://schemas.openxmlformats.org/markup-compatibility/2006" xmlns:aink="http://schemas.microsoft.com/office/drawing/2016/ink" xmlns:am3d="http://schemas.microsoft.com/office/drawing/2017/model3d" xmlns:o="urn:schemas-microsoft-com:office:office" xmlns:r="http://schemas.openxmlformats.org/officeDocument/2006/relationships" xmlns:m="http://schemas.openxmlformats.org/officeDocument/2006/math" xmlns:v="urn:schemas-microsoft-com:vml" xmlns:wp14="http://schemas.microsoft.com/office/word/2010/wordprocessingDrawing" xmlns:wp="http://schemas.openxmlformats.org/drawingml/2006/wordprocessingDrawing" xmlns:w10="urn:schemas-microsoft-com:office:word" xmlns:w="http://schemas.openxmlformats.org/wordprocessingml/2006/main" xmlns:w14="http://schemas.microsoft.com/office/word/2010/wordml" xmlns:w15="http://schemas.microsoft.com/office/word/2012/wordml" xmlns:w16cex="http://schemas.microsoft.com/office/word/2018/wordml/cex" xmlns:w16cid="http://schemas.microsoft.com/office/word/2016/wordml/cid" xmlns:w16="http://schemas.microsoft.com/office/word/2018/wordml" xmlns:w16sdtdh="http://schemas.microsoft.com/office/word/2020/wordml/sdtdatahash" xmlns:w16se="http://schemas.microsoft.com/office/word/2015/wordml/symex" xmlns:wpg="http://schemas.microsoft.com/office/word/2010/wordprocessingGroup" xmlns:wpi="http://schemas.microsoft.com/office/word/2010/wordprocessingInk" xmlns:wne="http://schemas.microsoft.com/office/word/2006/wordml" xmlns:wps="http://schemas.microsoft.com/office/word/2010/wordprocessingShape" mc:Ignorable="w14 w15 w16se w16cid w16 w16cex w16sdtdh wp14">
+  <w16cex:commentExtensible w16cex:durableId="2479BD66" w16cex:dateUtc="2021-06-20T18:13:00Z"/>
+  <w16cex:commentExtensible w16cex:durableId="2479BDF2" w16cex:dateUtc="2021-06-20T18:15:00Z"/>
+  <w16cex:commentExtensible w16cex:durableId="2479C0DB" w16cex:dateUtc="2021-06-20T18:27:00Z"/>
+  <w16cex:commentExtensible w16cex:durableId="2479C0E8" w16cex:dateUtc="2021-06-20T18:28:00Z"/>
+  <w16cex:commentExtensible w16cex:durableId="2479C6B2" w16cex:dateUtc="2021-06-20T18:52:00Z"/>
   <w16cex:commentExtensible w16cex:durableId="246FD9C9" w16cex:dateUtc="2021-06-13T06:11:00Z"/>
 </w16cex:commentsExtensible>
 </file>
 
 <file path=word/commentsIds.xml><?xml version="1.0" encoding="utf-8"?>
 <w16cid:commentsIds xmlns:wpc="http://schemas.microsoft.com/office/word/2010/wordprocessingCanvas" xmlns:cx="http://schemas.microsoft.com/office/drawing/2014/chartex" xmlns:cx1="http://schemas.microsoft.com/office/drawing/2015/9/8/chartex" xmlns:cx2="http://schemas.microsoft.com/office/drawing/2015/10/21/chartex" xmlns:cx3="http://schemas.microsoft.com/office/drawing/2016/5/9/chartex" xmlns:cx4="http://schemas.microsoft.com/office/drawing/2016/5/10/chartex" xmlns:cx5="http://schemas.microsoft.com/office/drawing/2016/5/11/chartex" xmlns:cx6="http://schemas.microsoft.com/office/drawing/2016/5/12/chartex" xmlns:cx7="http://schemas.microsoft.com/office/drawing/2016/5/13/chartex" xmlns:cx8="http://schemas.microsoft.com/office/drawing/2016/5/14/chartex" xmlns:mc="http://schemas.openxmlformats.org/markup-compatibility/2006" xmlns:aink="http://schemas.microsoft.com/office/drawing/2016/ink" xmlns:am3d="http://schemas.microsoft.com/office/drawing/2017/model3d" xmlns:o="urn:schemas-microsoft-com:office:office" xmlns:r="http://schemas.openxmlformats.org/officeDocument/2006/relationships" xmlns:m="http://schemas.openxmlformats.org/officeDocument/2006/math" xmlns:v="urn:schemas-microsoft-com:vml" xmlns:wp14="http://schemas.microsoft.com/office/word/2010/wordprocessingDrawing" xmlns:wp="http://schemas.openxmlformats.org/drawingml/2006/wordprocessingDrawing" xmlns:w10="urn:schemas-microsoft-com:office:word" xmlns:w="http://schemas.openxmlformats.org/wordprocessingml/2006/main" xmlns:w14="http://schemas.microsoft.com/office/word/2010/wordml" xmlns:w15="http://schemas.microsoft.com/office/word/2012/wordml" xmlns:w16cex="http://schemas.microsoft.com/office/word/2018/wordml/cex" xmlns:w16cid="http://schemas.microsoft.com/office/word/2016/wordml/cid" xmlns:w16="http://schemas.microsoft.com/office/word/2018/wordml" xmlns:w16sdtdh="http://schemas.microsoft.com/office/word/2020/wordml/sdtdatahash" xmlns:w16se="http://schemas.microsoft.com/office/word/2015/wordml/symex" xmlns:wpg="http://schemas.microsoft.com/office/word/2010/wordprocessingGroup" xmlns:wpi="http://schemas.microsoft.com/office/word/2010/wordprocessingInk" xmlns:wne="http://schemas.microsoft.com/office/word/2006/wordml" xmlns:wps="http://schemas.microsoft.com/office/word/2010/wordprocessingShape" mc:Ignorable="w14 w15 w16se w16cid w16 w16cex w16sdtdh wp14">
+  <w16cid:commentId w16cid:paraId="61F2E084" w16cid:durableId="2479BD66"/>
+  <w16cid:commentId w16cid:paraId="0326ADBA" w16cid:durableId="2479BDF2"/>
+  <w16cid:commentId w16cid:paraId="522BF17B" w16cid:durableId="2479C0DB"/>
+  <w16cid:commentId w16cid:paraId="79539403" w16cid:durableId="2479C0E8"/>
+  <w16cid:commentId w16cid:paraId="16EF395D" w16cid:durableId="2479C6B2"/>
   <w16cid:commentId w16cid:paraId="1E21288C" w16cid:durableId="246FD9C9"/>
 </w16cid:commentsIds>
 </file>

</xml_diff>